<commit_message>
add new file template v2
</commit_message>
<xml_diff>
--- a/DOCUMENTs/Module Ban Hang/Detail_design.v.0.0.2.docx
+++ b/DOCUMENTs/Module Ban Hang/Detail_design.v.0.0.2.docx
@@ -19,15 +19,7 @@
         </w:numPr>
       </w:pPr>
       <w:r>
-        <w:t xml:space="preserve">Version 2 : add detail of Importer </w:t>
-      </w:r>
-      <w:proofErr w:type="spellStart"/>
-      <w:r>
-        <w:t>Csv</w:t>
-      </w:r>
-      <w:proofErr w:type="spellEnd"/>
-      <w:r>
-        <w:t xml:space="preserve"> file</w:t>
+        <w:t>Version 2 : add detail of Importer Csv file</w:t>
       </w:r>
     </w:p>
     <w:p/>
@@ -36,30 +28,20 @@
         <w:pStyle w:val="Heading1"/>
       </w:pPr>
       <w:r>
-        <w:t xml:space="preserve">Show san </w:t>
-      </w:r>
-      <w:proofErr w:type="spellStart"/>
-      <w:r>
-        <w:t>pham</w:t>
-      </w:r>
-      <w:proofErr w:type="spellEnd"/>
-    </w:p>
-    <w:p>
-      <w:pPr>
-        <w:pStyle w:val="DefaultStyle"/>
-      </w:pPr>
-    </w:p>
-    <w:p>
-      <w:pPr>
-        <w:pStyle w:val="DefaultStyle"/>
-      </w:pPr>
-      <w:proofErr w:type="gramStart"/>
-      <w:r>
-        <w:t>Product :</w:t>
-      </w:r>
-      <w:proofErr w:type="gramEnd"/>
-      <w:r>
-        <w:t xml:space="preserve"> </w:t>
+        <w:t>Show san pham</w:t>
+      </w:r>
+    </w:p>
+    <w:p>
+      <w:pPr>
+        <w:pStyle w:val="DefaultStyle"/>
+      </w:pPr>
+    </w:p>
+    <w:p>
+      <w:pPr>
+        <w:pStyle w:val="DefaultStyle"/>
+      </w:pPr>
+      <w:r>
+        <w:t xml:space="preserve">Product : </w:t>
       </w:r>
     </w:p>
     <w:p>
@@ -91,13 +73,8 @@
         <w:pStyle w:val="DefaultStyle"/>
       </w:pPr>
       <w:r>
-        <w:t xml:space="preserve">- </w:t>
-      </w:r>
-      <w:proofErr w:type="spellStart"/>
-      <w:r>
-        <w:t>Product_code</w:t>
-      </w:r>
-      <w:proofErr w:type="spellEnd"/>
+        <w:t>- Product_code</w:t>
+      </w:r>
     </w:p>
     <w:p>
       <w:pPr>
@@ -112,13 +89,8 @@
         <w:pStyle w:val="DefaultStyle"/>
       </w:pPr>
       <w:r>
-        <w:t xml:space="preserve">- </w:t>
-      </w:r>
-      <w:proofErr w:type="spellStart"/>
-      <w:r>
-        <w:t>last_update_date</w:t>
-      </w:r>
-      <w:proofErr w:type="spellEnd"/>
+        <w:t>- last_update_date</w:t>
+      </w:r>
     </w:p>
     <w:p>
       <w:pPr>
@@ -192,11 +164,9 @@
             <w:pPr>
               <w:pStyle w:val="DefaultStyle"/>
             </w:pPr>
-            <w:proofErr w:type="spellStart"/>
             <w:r>
               <w:t>id_product</w:t>
             </w:r>
-            <w:proofErr w:type="spellEnd"/>
           </w:p>
         </w:tc>
         <w:tc>
@@ -363,11 +333,9 @@
             <w:pPr>
               <w:pStyle w:val="TableContents"/>
             </w:pPr>
-            <w:proofErr w:type="spellStart"/>
             <w:r>
               <w:t>product_code</w:t>
             </w:r>
-            <w:proofErr w:type="spellEnd"/>
           </w:p>
         </w:tc>
         <w:tc>
@@ -407,11 +375,9 @@
             <w:pPr>
               <w:pStyle w:val="TableContents"/>
             </w:pPr>
-            <w:proofErr w:type="spellStart"/>
             <w:r>
               <w:t>product_amount</w:t>
             </w:r>
-            <w:proofErr w:type="spellEnd"/>
           </w:p>
         </w:tc>
         <w:tc>
@@ -453,11 +419,9 @@
             </w:pPr>
             <w:bookmarkStart w:id="0" w:name="__DdeLink__10_79352236"/>
             <w:bookmarkEnd w:id="0"/>
-            <w:proofErr w:type="spellStart"/>
             <w:r>
               <w:t>last_update_date</w:t>
             </w:r>
-            <w:proofErr w:type="spellEnd"/>
           </w:p>
         </w:tc>
         <w:tc>
@@ -534,12 +498,10 @@
             <w:pPr>
               <w:pStyle w:val="TableContents"/>
             </w:pPr>
-            <w:proofErr w:type="spellStart"/>
             <w:r>
               <w:lastRenderedPageBreak/>
               <w:t>id_tag</w:t>
             </w:r>
-            <w:proofErr w:type="spellEnd"/>
           </w:p>
         </w:tc>
         <w:tc>
@@ -657,13 +619,8 @@
       <w:pPr>
         <w:pStyle w:val="DefaultStyle"/>
       </w:pPr>
-      <w:proofErr w:type="spellStart"/>
-      <w:r>
-        <w:t>Product_tag</w:t>
-      </w:r>
-      <w:proofErr w:type="spellEnd"/>
-      <w:r>
-        <w:t xml:space="preserve"> table</w:t>
+      <w:r>
+        <w:t>Product_tag table</w:t>
       </w:r>
     </w:p>
     <w:tbl>
@@ -706,11 +663,9 @@
             <w:pPr>
               <w:pStyle w:val="TableContents"/>
             </w:pPr>
-            <w:proofErr w:type="spellStart"/>
             <w:r>
               <w:t>id_product</w:t>
             </w:r>
-            <w:proofErr w:type="spellEnd"/>
           </w:p>
         </w:tc>
         <w:tc>
@@ -751,11 +706,9 @@
             <w:pPr>
               <w:pStyle w:val="TableContents"/>
             </w:pPr>
-            <w:proofErr w:type="spellStart"/>
             <w:r>
               <w:t>id_tag</w:t>
             </w:r>
-            <w:proofErr w:type="spellEnd"/>
           </w:p>
         </w:tc>
         <w:tc>
@@ -794,142 +747,57 @@
         <w:pStyle w:val="Heading1"/>
       </w:pPr>
       <w:r>
-        <w:t xml:space="preserve">Importer </w:t>
-      </w:r>
-      <w:proofErr w:type="spellStart"/>
-      <w:r>
-        <w:t>Csv</w:t>
-      </w:r>
-      <w:proofErr w:type="spellEnd"/>
-      <w:r>
-        <w:t xml:space="preserve"> file</w:t>
-      </w:r>
-    </w:p>
-    <w:p>
-      <w:pPr>
-        <w:pStyle w:val="DefaultStyle"/>
-      </w:pPr>
-      <w:r>
-        <w:t xml:space="preserve">- </w:t>
-      </w:r>
-      <w:proofErr w:type="spellStart"/>
-      <w:r>
-        <w:t>Một</w:t>
-      </w:r>
-      <w:proofErr w:type="spellEnd"/>
-      <w:r>
-        <w:t xml:space="preserve"> </w:t>
-      </w:r>
-      <w:proofErr w:type="spellStart"/>
-      <w:r>
-        <w:t>giao</w:t>
-      </w:r>
-      <w:proofErr w:type="spellEnd"/>
-      <w:r>
-        <w:t xml:space="preserve"> </w:t>
-      </w:r>
-      <w:proofErr w:type="spellStart"/>
-      <w:r>
-        <w:t>diện</w:t>
-      </w:r>
-      <w:proofErr w:type="spellEnd"/>
-      <w:r>
-        <w:t xml:space="preserve"> upload file </w:t>
-      </w:r>
-      <w:proofErr w:type="spellStart"/>
-      <w:r>
-        <w:t>csv</w:t>
-      </w:r>
-      <w:proofErr w:type="spellEnd"/>
-    </w:p>
-    <w:p>
-      <w:pPr>
-        <w:pStyle w:val="DefaultStyle"/>
-      </w:pPr>
-      <w:r>
-        <w:t xml:space="preserve">- </w:t>
-      </w:r>
-      <w:proofErr w:type="spellStart"/>
-      <w:proofErr w:type="gramStart"/>
-      <w:r>
-        <w:t>xử</w:t>
-      </w:r>
-      <w:proofErr w:type="spellEnd"/>
-      <w:proofErr w:type="gramEnd"/>
-      <w:r>
-        <w:t xml:space="preserve"> </w:t>
-      </w:r>
-      <w:proofErr w:type="spellStart"/>
-      <w:r>
-        <w:t>lý</w:t>
-      </w:r>
-      <w:proofErr w:type="spellEnd"/>
-      <w:r>
-        <w:t xml:space="preserve"> file </w:t>
-      </w:r>
-      <w:proofErr w:type="spellStart"/>
-      <w:r>
-        <w:t>được</w:t>
-      </w:r>
-      <w:proofErr w:type="spellEnd"/>
-      <w:r>
-        <w:t xml:space="preserve"> upload </w:t>
-      </w:r>
-      <w:proofErr w:type="spellStart"/>
-      <w:r>
-        <w:t>sẽ</w:t>
-      </w:r>
-      <w:proofErr w:type="spellEnd"/>
-      <w:r>
-        <w:t xml:space="preserve"> </w:t>
-      </w:r>
-      <w:proofErr w:type="spellStart"/>
-      <w:r>
-        <w:t>ghi</w:t>
-      </w:r>
-      <w:proofErr w:type="spellEnd"/>
-      <w:r>
-        <w:t xml:space="preserve"> </w:t>
-      </w:r>
-      <w:proofErr w:type="spellStart"/>
-      <w:r>
-        <w:t>xuống</w:t>
-      </w:r>
-      <w:proofErr w:type="spellEnd"/>
-      <w:r>
-        <w:t xml:space="preserve"> /</w:t>
-      </w:r>
-      <w:proofErr w:type="spellStart"/>
-      <w:r>
-        <w:t>tmp</w:t>
-      </w:r>
-      <w:proofErr w:type="spellEnd"/>
-      <w:r>
-        <w:t>/&lt;imagine-world-products-yyyyMMdd.csv&gt;</w:t>
-      </w:r>
-    </w:p>
-    <w:p>
-      <w:pPr>
-        <w:pStyle w:val="DefaultStyle"/>
-      </w:pPr>
-      <w:r>
-        <w:t xml:space="preserve">- Run code import file </w:t>
-      </w:r>
-      <w:proofErr w:type="spellStart"/>
-      <w:r>
-        <w:t>được</w:t>
-      </w:r>
-      <w:proofErr w:type="spellEnd"/>
-      <w:r>
-        <w:t xml:space="preserve"> upload </w:t>
-      </w:r>
-      <w:proofErr w:type="spellStart"/>
-      <w:r>
-        <w:t>vào</w:t>
-      </w:r>
-      <w:proofErr w:type="spellEnd"/>
-      <w:r>
-        <w:t xml:space="preserve"> database</w:t>
+        <w:t>Importer Csv file</w:t>
+      </w:r>
+    </w:p>
+    <w:p>
+      <w:pPr>
+        <w:pStyle w:val="DefaultStyle"/>
+      </w:pPr>
+      <w:r>
+        <w:t>- Một giao diện upload file csv</w:t>
+      </w:r>
+    </w:p>
+    <w:p>
+      <w:pPr>
+        <w:pStyle w:val="DefaultStyle"/>
+        <w:numPr>
+          <w:ilvl w:val="0"/>
+          <w:numId w:val="2"/>
+        </w:numPr>
+      </w:pPr>
+      <w:r>
+        <w:t>url</w:t>
+      </w:r>
+    </w:p>
+    <w:p>
+      <w:pPr>
+        <w:pStyle w:val="DefaultStyle"/>
+        <w:numPr>
+          <w:ilvl w:val="0"/>
+          <w:numId w:val="2"/>
+        </w:numPr>
+      </w:pPr>
+      <w:r>
+        <w:t>components</w:t>
+      </w:r>
+      <w:bookmarkStart w:id="1" w:name="_GoBack"/>
+      <w:bookmarkEnd w:id="1"/>
+    </w:p>
+    <w:p>
+      <w:pPr>
+        <w:pStyle w:val="DefaultStyle"/>
+      </w:pPr>
+      <w:r>
+        <w:t>- xử lý file được upload sẽ ghi xuống /tmp/&lt;imagine-world-products-yyyyMMdd.csv&gt;</w:t>
+      </w:r>
+    </w:p>
+    <w:p>
+      <w:pPr>
+        <w:pStyle w:val="DefaultStyle"/>
+      </w:pPr>
+      <w:r>
+        <w:t>- Run code import file được upload vào database</w:t>
       </w:r>
       <w:r>
         <w:t xml:space="preserve"> </w:t>
@@ -949,51 +817,25 @@
         <w:pStyle w:val="DefaultStyle"/>
       </w:pPr>
       <w:r>
-        <w:t xml:space="preserve">- </w:t>
-      </w:r>
-      <w:proofErr w:type="spellStart"/>
-      <w:r>
-        <w:t>Sau</w:t>
-      </w:r>
-      <w:proofErr w:type="spellEnd"/>
+        <w:t xml:space="preserve">- Sau khi import rename file to </w:t>
+      </w:r>
+      <w:r>
+        <w:t>/&lt;imagine-world-products-yyyyMMdd.csv&gt;</w:t>
+      </w:r>
+      <w:r>
+        <w:t>.done</w:t>
+      </w:r>
       <w:r>
         <w:t xml:space="preserve"> </w:t>
       </w:r>
-      <w:proofErr w:type="spellStart"/>
-      <w:r>
-        <w:t>khi</w:t>
-      </w:r>
-      <w:proofErr w:type="spellEnd"/>
-      <w:r>
-        <w:t xml:space="preserve"> import rename file to </w:t>
-      </w:r>
-      <w:r>
-        <w:t>/&lt;imagine-world-products-yyyyMMdd.csv&gt;</w:t>
-      </w:r>
-      <w:r>
-        <w:t>.done</w:t>
-      </w:r>
-      <w:r>
-        <w:t xml:space="preserve"> </w:t>
-      </w:r>
     </w:p>
     <w:p>
       <w:pPr>
         <w:pStyle w:val="Heading2"/>
       </w:pPr>
-      <w:proofErr w:type="spellStart"/>
-      <w:r>
-        <w:t>CSv</w:t>
-      </w:r>
-      <w:proofErr w:type="spellEnd"/>
-      <w:r>
-        <w:t xml:space="preserve"> file </w:t>
-      </w:r>
-      <w:proofErr w:type="spellStart"/>
-      <w:r>
-        <w:t>structor</w:t>
-      </w:r>
-      <w:proofErr w:type="spellEnd"/>
+      <w:r>
+        <w:t>CSv file structor</w:t>
+      </w:r>
     </w:p>
     <w:p>
       <w:pPr>
@@ -1005,8 +847,6 @@
       <w:r>
         <w:t>template_import_product.v.0.0.1.csv</w:t>
       </w:r>
-      <w:bookmarkStart w:id="1" w:name="_GoBack"/>
-      <w:bookmarkEnd w:id="1"/>
     </w:p>
     <w:p>
       <w:pPr>
@@ -1148,8 +988,124 @@
       </w:rPr>
     </w:lvl>
   </w:abstractNum>
+  <w:abstractNum w:abstractNumId="1">
+    <w:nsid w:val="47A24F5B"/>
+    <w:multiLevelType w:val="hybridMultilevel"/>
+    <w:tmpl w:val="33FE0680"/>
+    <w:lvl w:ilvl="0" w:tplc="04090001">
+      <w:start w:val="1"/>
+      <w:numFmt w:val="bullet"/>
+      <w:lvlText w:val=""/>
+      <w:lvlJc w:val="left"/>
+      <w:pPr>
+        <w:ind w:left="720" w:hanging="360"/>
+      </w:pPr>
+      <w:rPr>
+        <w:rFonts w:ascii="Symbol" w:hAnsi="Symbol" w:hint="default"/>
+      </w:rPr>
+    </w:lvl>
+    <w:lvl w:ilvl="1" w:tplc="04090003" w:tentative="1">
+      <w:start w:val="1"/>
+      <w:numFmt w:val="bullet"/>
+      <w:lvlText w:val="o"/>
+      <w:lvlJc w:val="left"/>
+      <w:pPr>
+        <w:ind w:left="1440" w:hanging="360"/>
+      </w:pPr>
+      <w:rPr>
+        <w:rFonts w:ascii="Courier New" w:hAnsi="Courier New" w:cs="Courier New" w:hint="default"/>
+      </w:rPr>
+    </w:lvl>
+    <w:lvl w:ilvl="2" w:tplc="04090005" w:tentative="1">
+      <w:start w:val="1"/>
+      <w:numFmt w:val="bullet"/>
+      <w:lvlText w:val=""/>
+      <w:lvlJc w:val="left"/>
+      <w:pPr>
+        <w:ind w:left="2160" w:hanging="360"/>
+      </w:pPr>
+      <w:rPr>
+        <w:rFonts w:ascii="Wingdings" w:hAnsi="Wingdings" w:hint="default"/>
+      </w:rPr>
+    </w:lvl>
+    <w:lvl w:ilvl="3" w:tplc="04090001" w:tentative="1">
+      <w:start w:val="1"/>
+      <w:numFmt w:val="bullet"/>
+      <w:lvlText w:val=""/>
+      <w:lvlJc w:val="left"/>
+      <w:pPr>
+        <w:ind w:left="2880" w:hanging="360"/>
+      </w:pPr>
+      <w:rPr>
+        <w:rFonts w:ascii="Symbol" w:hAnsi="Symbol" w:hint="default"/>
+      </w:rPr>
+    </w:lvl>
+    <w:lvl w:ilvl="4" w:tplc="04090003" w:tentative="1">
+      <w:start w:val="1"/>
+      <w:numFmt w:val="bullet"/>
+      <w:lvlText w:val="o"/>
+      <w:lvlJc w:val="left"/>
+      <w:pPr>
+        <w:ind w:left="3600" w:hanging="360"/>
+      </w:pPr>
+      <w:rPr>
+        <w:rFonts w:ascii="Courier New" w:hAnsi="Courier New" w:cs="Courier New" w:hint="default"/>
+      </w:rPr>
+    </w:lvl>
+    <w:lvl w:ilvl="5" w:tplc="04090005" w:tentative="1">
+      <w:start w:val="1"/>
+      <w:numFmt w:val="bullet"/>
+      <w:lvlText w:val=""/>
+      <w:lvlJc w:val="left"/>
+      <w:pPr>
+        <w:ind w:left="4320" w:hanging="360"/>
+      </w:pPr>
+      <w:rPr>
+        <w:rFonts w:ascii="Wingdings" w:hAnsi="Wingdings" w:hint="default"/>
+      </w:rPr>
+    </w:lvl>
+    <w:lvl w:ilvl="6" w:tplc="04090001" w:tentative="1">
+      <w:start w:val="1"/>
+      <w:numFmt w:val="bullet"/>
+      <w:lvlText w:val=""/>
+      <w:lvlJc w:val="left"/>
+      <w:pPr>
+        <w:ind w:left="5040" w:hanging="360"/>
+      </w:pPr>
+      <w:rPr>
+        <w:rFonts w:ascii="Symbol" w:hAnsi="Symbol" w:hint="default"/>
+      </w:rPr>
+    </w:lvl>
+    <w:lvl w:ilvl="7" w:tplc="04090003" w:tentative="1">
+      <w:start w:val="1"/>
+      <w:numFmt w:val="bullet"/>
+      <w:lvlText w:val="o"/>
+      <w:lvlJc w:val="left"/>
+      <w:pPr>
+        <w:ind w:left="5760" w:hanging="360"/>
+      </w:pPr>
+      <w:rPr>
+        <w:rFonts w:ascii="Courier New" w:hAnsi="Courier New" w:cs="Courier New" w:hint="default"/>
+      </w:rPr>
+    </w:lvl>
+    <w:lvl w:ilvl="8" w:tplc="04090005" w:tentative="1">
+      <w:start w:val="1"/>
+      <w:numFmt w:val="bullet"/>
+      <w:lvlText w:val=""/>
+      <w:lvlJc w:val="left"/>
+      <w:pPr>
+        <w:ind w:left="6480" w:hanging="360"/>
+      </w:pPr>
+      <w:rPr>
+        <w:rFonts w:ascii="Wingdings" w:hAnsi="Wingdings" w:hint="default"/>
+      </w:rPr>
+    </w:lvl>
+  </w:abstractNum>
   <w:num w:numId="1">
     <w:abstractNumId w:val="0"/>
+  </w:num>
+  <w:num w:numId="2">
+    <w:abstractNumId w:val="1"/>
   </w:num>
 </w:numbering>
 </file>

</xml_diff>